<commit_message>
Check no CRUD de atividade e alterações na descrição dos casos de uso.
</commit_message>
<xml_diff>
--- a/4.3 Caso de Uso - UC-06 Alterar permissões de perfil.docx
+++ b/4.3 Caso de Uso - UC-06 Alterar permissões de perfil.docx
@@ -1,6 +1,6 @@
 
 <file path=word/document.xml><?xml version="1.0" encoding="utf-8"?>
-<w:document xmlns:ve="http://schemas.openxmlformats.org/markup-compatibility/2006" xmlns:o="urn:schemas-microsoft-com:office:office" xmlns:r="http://schemas.openxmlformats.org/officeDocument/2006/relationships" xmlns:m="http://schemas.openxmlformats.org/officeDocument/2006/math" xmlns:v="urn:schemas-microsoft-com:vml" xmlns:wp="http://schemas.openxmlformats.org/drawingml/2006/wordprocessingDrawing" xmlns:w10="urn:schemas-microsoft-com:office:word" xmlns:w="http://schemas.openxmlformats.org/wordprocessingml/2006/main" xmlns:wne="http://schemas.microsoft.com/office/word/2006/wordml">
+<w:document xmlns:wpc="http://schemas.microsoft.com/office/word/2010/wordprocessingCanvas" xmlns:mc="http://schemas.openxmlformats.org/markup-compatibility/2006" xmlns:o="urn:schemas-microsoft-com:office:office" xmlns:r="http://schemas.openxmlformats.org/officeDocument/2006/relationships" xmlns:m="http://schemas.openxmlformats.org/officeDocument/2006/math" xmlns:v="urn:schemas-microsoft-com:vml" xmlns:wp14="http://schemas.microsoft.com/office/word/2010/wordprocessingDrawing" xmlns:wp="http://schemas.openxmlformats.org/drawingml/2006/wordprocessingDrawing" xmlns:w10="urn:schemas-microsoft-com:office:word" xmlns:w="http://schemas.openxmlformats.org/wordprocessingml/2006/main" xmlns:w14="http://schemas.microsoft.com/office/word/2010/wordml" xmlns:wpg="http://schemas.microsoft.com/office/word/2010/wordprocessingGroup" xmlns:wpi="http://schemas.microsoft.com/office/word/2010/wordprocessingInk" xmlns:wne="http://schemas.microsoft.com/office/word/2006/wordml" xmlns:wps="http://schemas.microsoft.com/office/word/2010/wordprocessingShape" mc:Ignorable="w14 wp14">
   <w:body>
     <w:tbl>
       <w:tblPr>
@@ -19,7 +19,7 @@
           <w:left w:w="70" w:type="dxa"/>
           <w:right w:w="70" w:type="dxa"/>
         </w:tblCellMar>
-        <w:tblLook w:val="0000"/>
+        <w:tblLook w:val="0000" w:firstRow="0" w:lastRow="0" w:firstColumn="0" w:lastColumn="0" w:noHBand="0" w:noVBand="0"/>
       </w:tblPr>
       <w:tblGrid>
         <w:gridCol w:w="851"/>
@@ -186,7 +186,27 @@
                 <w:bCs/>
                 <w:color w:val="000000" w:themeColor="text1"/>
               </w:rPr>
-              <w:t>2 –ATOR(ES)</w:t>
+              <w:t xml:space="preserve">2 </w:t>
+            </w:r>
+            <w:proofErr w:type="gramStart"/>
+            <w:r>
+              <w:rPr>
+                <w:rFonts w:ascii="Arial" w:hAnsi="Arial" w:cs="Arial"/>
+                <w:b/>
+                <w:bCs/>
+                <w:color w:val="000000" w:themeColor="text1"/>
+              </w:rPr>
+              <w:t>–ATOR</w:t>
+            </w:r>
+            <w:proofErr w:type="gramEnd"/>
+            <w:r>
+              <w:rPr>
+                <w:rFonts w:ascii="Arial" w:hAnsi="Arial" w:cs="Arial"/>
+                <w:b/>
+                <w:bCs/>
+                <w:color w:val="000000" w:themeColor="text1"/>
+              </w:rPr>
+              <w:t>(ES)</w:t>
             </w:r>
           </w:p>
         </w:tc>
@@ -375,6 +395,7 @@
                 <w:bCs/>
               </w:rPr>
             </w:pPr>
+            <w:proofErr w:type="gramStart"/>
             <w:r>
               <w:rPr>
                 <w:rFonts w:ascii="Arial" w:hAnsi="Arial" w:cs="Arial"/>
@@ -383,6 +404,7 @@
               </w:rPr>
               <w:t>4 – CENÁRIO</w:t>
             </w:r>
+            <w:proofErr w:type="gramEnd"/>
             <w:r>
               <w:rPr>
                 <w:rFonts w:ascii="Arial" w:hAnsi="Arial" w:cs="Arial"/>
@@ -446,7 +468,31 @@
                 <w:sz w:val="20"/>
                 <w:szCs w:val="20"/>
               </w:rPr>
-              <w:t>Administrador clica em perfil.</w:t>
+              <w:t>Ator</w:t>
+            </w:r>
+            <w:r>
+              <w:rPr>
+                <w:rFonts w:ascii="Tahoma" w:hAnsi="Tahoma" w:cs="Tahoma"/>
+                <w:sz w:val="20"/>
+                <w:szCs w:val="20"/>
+              </w:rPr>
+              <w:t xml:space="preserve"> clica em </w:t>
+            </w:r>
+            <w:r>
+              <w:rPr>
+                <w:rFonts w:ascii="Tahoma" w:hAnsi="Tahoma" w:cs="Tahoma"/>
+                <w:sz w:val="20"/>
+                <w:szCs w:val="20"/>
+              </w:rPr>
+              <w:t>permissões</w:t>
+            </w:r>
+            <w:r>
+              <w:rPr>
+                <w:rFonts w:ascii="Tahoma" w:hAnsi="Tahoma" w:cs="Tahoma"/>
+                <w:sz w:val="20"/>
+                <w:szCs w:val="20"/>
+              </w:rPr>
+              <w:t>.</w:t>
             </w:r>
           </w:p>
           <w:p>
@@ -470,7 +516,23 @@
                 <w:sz w:val="20"/>
                 <w:szCs w:val="20"/>
               </w:rPr>
-              <w:t>Sistema exibe tela de alteração de perfil.</w:t>
+              <w:t xml:space="preserve">Sistema exibe tela de alteração de </w:t>
+            </w:r>
+            <w:r>
+              <w:rPr>
+                <w:rFonts w:ascii="Tahoma" w:hAnsi="Tahoma" w:cs="Tahoma"/>
+                <w:sz w:val="20"/>
+                <w:szCs w:val="20"/>
+              </w:rPr>
+              <w:t>permissões</w:t>
+            </w:r>
+            <w:r>
+              <w:rPr>
+                <w:rFonts w:ascii="Tahoma" w:hAnsi="Tahoma" w:cs="Tahoma"/>
+                <w:sz w:val="20"/>
+                <w:szCs w:val="20"/>
+              </w:rPr>
+              <w:t>.</w:t>
             </w:r>
           </w:p>
           <w:p>
@@ -494,7 +556,15 @@
                 <w:sz w:val="20"/>
                 <w:szCs w:val="20"/>
               </w:rPr>
-              <w:t xml:space="preserve">Administrador seleciona </w:t>
+              <w:t>Ator</w:t>
+            </w:r>
+            <w:r>
+              <w:rPr>
+                <w:rFonts w:ascii="Tahoma" w:hAnsi="Tahoma" w:cs="Tahoma"/>
+                <w:sz w:val="20"/>
+                <w:szCs w:val="20"/>
+              </w:rPr>
+              <w:t xml:space="preserve"> seleciona </w:t>
             </w:r>
             <w:r>
               <w:rPr>
@@ -558,7 +628,15 @@
                 <w:sz w:val="20"/>
                 <w:szCs w:val="20"/>
               </w:rPr>
-              <w:t>Administrador marca/desmarca as permissões que deseja alterar referente ao perfil selecionado</w:t>
+              <w:t>Ator</w:t>
+            </w:r>
+            <w:r>
+              <w:rPr>
+                <w:rFonts w:ascii="Tahoma" w:hAnsi="Tahoma" w:cs="Tahoma"/>
+                <w:sz w:val="20"/>
+                <w:szCs w:val="20"/>
+              </w:rPr>
+              <w:t xml:space="preserve"> marca/desmarca as permissões que deseja alterar referente ao perfil selecionado</w:t>
             </w:r>
             <w:r>
               <w:rPr>
@@ -590,7 +668,15 @@
                 <w:sz w:val="20"/>
                 <w:szCs w:val="20"/>
               </w:rPr>
-              <w:t>Administrador clica em salvar.</w:t>
+              <w:t>Ator</w:t>
+            </w:r>
+            <w:r>
+              <w:rPr>
+                <w:rFonts w:ascii="Tahoma" w:hAnsi="Tahoma" w:cs="Tahoma"/>
+                <w:sz w:val="20"/>
+                <w:szCs w:val="20"/>
+              </w:rPr>
+              <w:t xml:space="preserve"> clica em salvar.</w:t>
             </w:r>
           </w:p>
           <w:p>
@@ -854,7 +940,154 @@
                 <w:rFonts w:ascii="Arial" w:hAnsi="Arial" w:cs="Arial"/>
                 <w:bCs/>
               </w:rPr>
-              <w:t>Alteração de permissão do perfil alterada com sucesso.</w:t>
+              <w:t xml:space="preserve">Alteração </w:t>
+            </w:r>
+            <w:r>
+              <w:rPr>
+                <w:rFonts w:ascii="Arial" w:hAnsi="Arial" w:cs="Arial"/>
+                <w:bCs/>
+              </w:rPr>
+              <w:t>das permissões</w:t>
+            </w:r>
+            <w:r>
+              <w:rPr>
+                <w:rFonts w:ascii="Arial" w:hAnsi="Arial" w:cs="Arial"/>
+                <w:bCs/>
+              </w:rPr>
+              <w:t xml:space="preserve"> do perfil alterada com sucesso.</w:t>
+            </w:r>
+          </w:p>
+          <w:p>
+            <w:pPr>
+              <w:pStyle w:val="Cabealho"/>
+              <w:rPr>
+                <w:rFonts w:ascii="Arial" w:hAnsi="Arial" w:cs="Arial"/>
+                <w:b/>
+                <w:bCs/>
+                <w:color w:val="808080" w:themeColor="background1" w:themeShade="80"/>
+              </w:rPr>
+            </w:pPr>
+          </w:p>
+        </w:tc>
+      </w:tr>
+      <w:tr>
+        <w:tc>
+          <w:tcPr>
+            <w:tcW w:w="9283" w:type="dxa"/>
+            <w:gridSpan w:val="2"/>
+            <w:tcBorders>
+              <w:top w:val="single" w:sz="4" w:space="0" w:color="auto"/>
+              <w:left w:val="single" w:sz="4" w:space="0" w:color="auto"/>
+              <w:bottom w:val="single" w:sz="4" w:space="0" w:color="auto"/>
+              <w:right w:val="single" w:sz="4" w:space="0" w:color="auto"/>
+            </w:tcBorders>
+            <w:shd w:val="clear" w:color="auto" w:fill="BFBFBF" w:themeFill="background1" w:themeFillShade="BF"/>
+          </w:tcPr>
+          <w:p>
+            <w:pPr>
+              <w:pStyle w:val="Cabealho"/>
+              <w:rPr>
+                <w:rFonts w:ascii="Arial" w:hAnsi="Arial" w:cs="Arial"/>
+                <w:b/>
+                <w:bCs/>
+              </w:rPr>
+            </w:pPr>
+            <w:bookmarkStart w:id="0" w:name="_GoBack"/>
+            <w:bookmarkEnd w:id="0"/>
+            <w:r>
+              <w:rPr>
+                <w:rFonts w:ascii="Arial" w:hAnsi="Arial" w:cs="Arial"/>
+                <w:b/>
+                <w:bCs/>
+              </w:rPr>
+              <w:t>7 – REGRAS</w:t>
+            </w:r>
+            <w:r>
+              <w:rPr>
+                <w:rFonts w:ascii="Arial" w:hAnsi="Arial" w:cs="Arial"/>
+                <w:b/>
+                <w:bCs/>
+              </w:rPr>
+              <w:t xml:space="preserve"> </w:t>
+            </w:r>
+            <w:r>
+              <w:rPr>
+                <w:rFonts w:ascii="Arial" w:hAnsi="Arial" w:cs="Arial"/>
+                <w:b/>
+                <w:bCs/>
+              </w:rPr>
+              <w:t>DE NEGÓCIO</w:t>
+            </w:r>
+          </w:p>
+        </w:tc>
+      </w:tr>
+      <w:tr>
+        <w:tc>
+          <w:tcPr>
+            <w:tcW w:w="9283" w:type="dxa"/>
+            <w:gridSpan w:val="2"/>
+            <w:tcBorders>
+              <w:top w:val="single" w:sz="4" w:space="0" w:color="auto"/>
+              <w:left w:val="single" w:sz="4" w:space="0" w:color="auto"/>
+              <w:bottom w:val="single" w:sz="4" w:space="0" w:color="auto"/>
+              <w:right w:val="single" w:sz="4" w:space="0" w:color="auto"/>
+            </w:tcBorders>
+          </w:tcPr>
+          <w:p>
+            <w:pPr>
+              <w:pStyle w:val="Cabealho"/>
+              <w:rPr>
+                <w:rFonts w:ascii="Arial" w:hAnsi="Arial" w:cs="Arial"/>
+                <w:b/>
+                <w:bCs/>
+                <w:color w:val="808080" w:themeColor="background1" w:themeShade="80"/>
+              </w:rPr>
+            </w:pPr>
+          </w:p>
+          <w:p>
+            <w:pPr>
+              <w:pStyle w:val="Cabealho"/>
+              <w:rPr>
+                <w:rFonts w:ascii="Arial" w:hAnsi="Arial" w:cs="Arial"/>
+                <w:color w:val="000000"/>
+              </w:rPr>
+            </w:pPr>
+            <w:r>
+              <w:rPr>
+                <w:rFonts w:ascii="Arial" w:hAnsi="Arial" w:cs="Arial"/>
+                <w:b/>
+                <w:color w:val="000000"/>
+              </w:rPr>
+              <w:t>Alteração de permissão:</w:t>
+            </w:r>
+            <w:r>
+              <w:rPr>
+                <w:rFonts w:ascii="Arial" w:hAnsi="Arial" w:cs="Arial"/>
+                <w:b/>
+                <w:color w:val="000000"/>
+              </w:rPr>
+              <w:t xml:space="preserve"> </w:t>
+            </w:r>
+            <w:r>
+              <w:rPr>
+                <w:rFonts w:ascii="Arial" w:hAnsi="Arial" w:cs="Arial"/>
+                <w:color w:val="000000"/>
+              </w:rPr>
+              <w:t xml:space="preserve">Apenas administradores terão acesso às alterações de permissão do sistema e tal operação administrativa não pode ser atribuída a outro tipo de perfil </w:t>
+            </w:r>
+            <w:r>
+              <w:rPr>
+                <w:rFonts w:ascii="Arial" w:hAnsi="Arial" w:cs="Arial"/>
+                <w:color w:val="000000"/>
+              </w:rPr>
+              <w:t xml:space="preserve">de </w:t>
+            </w:r>
+            <w:r>
+              <w:rPr>
+                <w:rFonts w:ascii="Arial" w:hAnsi="Arial" w:cs="Arial"/>
+                <w:color w:val="000000"/>
+              </w:rPr>
+              <w:t>usuário.</w:t>
             </w:r>
           </w:p>
           <w:p>
@@ -871,7 +1104,34 @@
         </w:tc>
       </w:tr>
     </w:tbl>
-    <w:p/>
+    <w:p>
+      <w:pPr>
+        <w:pStyle w:val="Cabealho"/>
+        <w:rPr>
+          <w:rFonts w:ascii="Tahoma" w:hAnsi="Tahoma" w:cs="Tahoma"/>
+          <w:sz w:val="20"/>
+          <w:szCs w:val="20"/>
+        </w:rPr>
+      </w:pPr>
+    </w:p>
+    <w:p>
+      <w:pPr>
+        <w:rPr>
+          <w:rFonts w:ascii="Tahoma" w:hAnsi="Tahoma" w:cs="Tahoma"/>
+          <w:sz w:val="20"/>
+          <w:szCs w:val="20"/>
+        </w:rPr>
+      </w:pPr>
+    </w:p>
+    <w:p>
+      <w:pPr>
+        <w:rPr>
+          <w:rFonts w:ascii="Tahoma" w:hAnsi="Tahoma" w:cs="Tahoma"/>
+          <w:sz w:val="20"/>
+          <w:szCs w:val="20"/>
+        </w:rPr>
+      </w:pPr>
+    </w:p>
     <w:p>
       <w:pPr>
         <w:rPr>
@@ -905,7 +1165,7 @@
           <w:left w:w="70" w:type="dxa"/>
           <w:right w:w="70" w:type="dxa"/>
         </w:tblCellMar>
-        <w:tblLook w:val="0000"/>
+        <w:tblLook w:val="0000" w:firstRow="0" w:lastRow="0" w:firstColumn="0" w:lastColumn="0" w:noHBand="0" w:noVBand="0"/>
       </w:tblPr>
       <w:tblGrid>
         <w:gridCol w:w="9283"/>
@@ -938,7 +1198,23 @@
                 <w:bCs/>
               </w:rPr>
               <w:lastRenderedPageBreak/>
-              <w:t>7 – REGRAS</w:t>
+              <w:t xml:space="preserve">8 </w:t>
+            </w:r>
+            <w:r>
+              <w:rPr>
+                <w:rFonts w:ascii="Arial" w:hAnsi="Arial" w:cs="Arial"/>
+                <w:b/>
+                <w:bCs/>
+              </w:rPr>
+              <w:t xml:space="preserve">– </w:t>
+            </w:r>
+            <w:r>
+              <w:rPr>
+                <w:rFonts w:ascii="Arial" w:hAnsi="Arial" w:cs="Arial"/>
+                <w:b/>
+                <w:bCs/>
+              </w:rPr>
+              <w:t>PROTÓTIPOS</w:t>
             </w:r>
             <w:r>
               <w:rPr>
@@ -954,7 +1230,23 @@
                 <w:b/>
                 <w:bCs/>
               </w:rPr>
-              <w:t>DE NEGÓCIO</w:t>
+              <w:t>DE</w:t>
+            </w:r>
+            <w:r>
+              <w:rPr>
+                <w:rFonts w:ascii="Arial" w:hAnsi="Arial" w:cs="Arial"/>
+                <w:b/>
+                <w:bCs/>
+              </w:rPr>
+              <w:t xml:space="preserve"> </w:t>
+            </w:r>
+            <w:r>
+              <w:rPr>
+                <w:rFonts w:ascii="Arial" w:hAnsi="Arial" w:cs="Arial"/>
+                <w:b/>
+                <w:bCs/>
+              </w:rPr>
+              <w:t>TELAS</w:t>
             </w:r>
           </w:p>
         </w:tc>
@@ -973,6 +1265,11 @@
           <w:p>
             <w:pPr>
               <w:pStyle w:val="Cabealho"/>
+              <w:tabs>
+                <w:tab w:val="clear" w:pos="4252"/>
+                <w:tab w:val="clear" w:pos="8504"/>
+                <w:tab w:val="left" w:pos="395"/>
+              </w:tabs>
               <w:rPr>
                 <w:rFonts w:ascii="Arial" w:hAnsi="Arial" w:cs="Arial"/>
                 <w:b/>
@@ -984,46 +1281,74 @@
           <w:p>
             <w:pPr>
               <w:pStyle w:val="Cabealho"/>
-              <w:rPr>
-                <w:rFonts w:ascii="Arial" w:hAnsi="Arial" w:cs="Arial"/>
-                <w:color w:val="000000"/>
+              <w:tabs>
+                <w:tab w:val="clear" w:pos="4252"/>
+                <w:tab w:val="clear" w:pos="8504"/>
+                <w:tab w:val="left" w:pos="395"/>
+              </w:tabs>
+              <w:jc w:val="both"/>
+              <w:rPr>
+                <w:rFonts w:ascii="Arial" w:hAnsi="Arial" w:cs="Arial"/>
+                <w:b/>
+                <w:bCs/>
+                <w:color w:val="808080" w:themeColor="background1" w:themeShade="80"/>
               </w:rPr>
             </w:pPr>
             <w:r>
               <w:rPr>
                 <w:rFonts w:ascii="Arial" w:hAnsi="Arial" w:cs="Arial"/>
                 <w:b/>
-                <w:color w:val="000000"/>
-              </w:rPr>
-              <w:t>Alteração de permissão:</w:t>
-            </w:r>
-            <w:r>
-              <w:rPr>
-                <w:rFonts w:ascii="Arial" w:hAnsi="Arial" w:cs="Arial"/>
-                <w:color w:val="000000"/>
-              </w:rPr>
-              <w:t xml:space="preserve">Apenas administradores terão acesso às alterações de permissão do sistema e tal operação administrativa não pode ser atribuída a outro tipo de perfil </w:t>
-            </w:r>
-            <w:r>
-              <w:rPr>
-                <w:rFonts w:ascii="Arial" w:hAnsi="Arial" w:cs="Arial"/>
-                <w:color w:val="000000"/>
-              </w:rPr>
-              <w:t xml:space="preserve">de </w:t>
-            </w:r>
-            <w:r>
-              <w:rPr>
-                <w:rFonts w:ascii="Arial" w:hAnsi="Arial" w:cs="Arial"/>
-                <w:color w:val="000000"/>
-              </w:rPr>
-              <w:t>usuário.</w:t>
-            </w:r>
-            <w:bookmarkStart w:id="0" w:name="_GoBack"/>
-            <w:bookmarkEnd w:id="0"/>
+                <w:bCs/>
+                <w:noProof/>
+                <w:color w:val="808080" w:themeColor="background1" w:themeShade="80"/>
+                <w:lang w:eastAsia="pt-BR"/>
+              </w:rPr>
+              <w:drawing>
+                <wp:inline distT="0" distB="0" distL="0" distR="0">
+                  <wp:extent cx="5760085" cy="4015105"/>
+                  <wp:effectExtent l="19050" t="0" r="0" b="0"/>
+                  <wp:docPr id="3" name="Imagem 2" descr="UC-06 Protótipo.png"/>
+                  <wp:cNvGraphicFramePr>
+                    <a:graphicFrameLocks xmlns:a="http://schemas.openxmlformats.org/drawingml/2006/main" noChangeAspect="1"/>
+                  </wp:cNvGraphicFramePr>
+                  <a:graphic xmlns:a="http://schemas.openxmlformats.org/drawingml/2006/main">
+                    <a:graphicData uri="http://schemas.openxmlformats.org/drawingml/2006/picture">
+                      <pic:pic xmlns:pic="http://schemas.openxmlformats.org/drawingml/2006/picture">
+                        <pic:nvPicPr>
+                          <pic:cNvPr id="0" name="UC-06 Protótipo.png"/>
+                          <pic:cNvPicPr/>
+                        </pic:nvPicPr>
+                        <pic:blipFill>
+                          <a:blip r:embed="rId8"/>
+                          <a:stretch>
+                            <a:fillRect/>
+                          </a:stretch>
+                        </pic:blipFill>
+                        <pic:spPr>
+                          <a:xfrm>
+                            <a:off x="0" y="0"/>
+                            <a:ext cx="5760085" cy="4015105"/>
+                          </a:xfrm>
+                          <a:prstGeom prst="rect">
+                            <a:avLst/>
+                          </a:prstGeom>
+                        </pic:spPr>
+                      </pic:pic>
+                    </a:graphicData>
+                  </a:graphic>
+                </wp:inline>
+              </w:drawing>
+            </w:r>
           </w:p>
           <w:p>
             <w:pPr>
               <w:pStyle w:val="Cabealho"/>
+              <w:tabs>
+                <w:tab w:val="clear" w:pos="4252"/>
+                <w:tab w:val="clear" w:pos="8504"/>
+                <w:tab w:val="left" w:pos="395"/>
+              </w:tabs>
+              <w:jc w:val="both"/>
               <w:rPr>
                 <w:rFonts w:ascii="Arial" w:hAnsi="Arial" w:cs="Arial"/>
                 <w:b/>
@@ -1038,24 +1363,6 @@
     <w:p>
       <w:pPr>
         <w:pStyle w:val="Cabealho"/>
-        <w:rPr>
-          <w:rFonts w:ascii="Tahoma" w:hAnsi="Tahoma" w:cs="Tahoma"/>
-          <w:sz w:val="20"/>
-          <w:szCs w:val="20"/>
-        </w:rPr>
-      </w:pPr>
-    </w:p>
-    <w:p>
-      <w:pPr>
-        <w:rPr>
-          <w:rFonts w:ascii="Tahoma" w:hAnsi="Tahoma" w:cs="Tahoma"/>
-          <w:sz w:val="20"/>
-          <w:szCs w:val="20"/>
-        </w:rPr>
-      </w:pPr>
-    </w:p>
-    <w:p>
-      <w:pPr>
         <w:rPr>
           <w:rFonts w:ascii="Tahoma" w:hAnsi="Tahoma" w:cs="Tahoma"/>
           <w:sz w:val="20"/>
@@ -1096,7 +1403,7 @@
           <w:left w:w="70" w:type="dxa"/>
           <w:right w:w="70" w:type="dxa"/>
         </w:tblCellMar>
-        <w:tblLook w:val="0000"/>
+        <w:tblLook w:val="0000" w:firstRow="0" w:lastRow="0" w:firstColumn="0" w:lastColumn="0" w:noHBand="0" w:noVBand="0"/>
       </w:tblPr>
       <w:tblGrid>
         <w:gridCol w:w="9283"/>
@@ -1122,6 +1429,7 @@
                 <w:bCs/>
               </w:rPr>
             </w:pPr>
+            <w:proofErr w:type="gramStart"/>
             <w:r>
               <w:rPr>
                 <w:rFonts w:ascii="Arial" w:hAnsi="Arial" w:cs="Arial"/>
@@ -1129,7 +1437,7 @@
                 <w:bCs/>
               </w:rPr>
               <w:lastRenderedPageBreak/>
-              <w:t xml:space="preserve">8 </w:t>
+              <w:t xml:space="preserve">9 </w:t>
             </w:r>
             <w:r>
               <w:rPr>
@@ -1145,39 +1453,16 @@
                 <w:b/>
                 <w:bCs/>
               </w:rPr>
-              <w:t>PROTÓTIPOS</w:t>
-            </w:r>
-            <w:r>
-              <w:rPr>
-                <w:rFonts w:ascii="Arial" w:hAnsi="Arial" w:cs="Arial"/>
-                <w:b/>
-                <w:bCs/>
-              </w:rPr>
-              <w:t xml:space="preserve"> </w:t>
-            </w:r>
-            <w:r>
-              <w:rPr>
-                <w:rFonts w:ascii="Arial" w:hAnsi="Arial" w:cs="Arial"/>
-                <w:b/>
-                <w:bCs/>
-              </w:rPr>
-              <w:t>DE</w:t>
-            </w:r>
-            <w:r>
-              <w:rPr>
-                <w:rFonts w:ascii="Arial" w:hAnsi="Arial" w:cs="Arial"/>
-                <w:b/>
-                <w:bCs/>
-              </w:rPr>
-              <w:t xml:space="preserve"> </w:t>
-            </w:r>
-            <w:r>
-              <w:rPr>
-                <w:rFonts w:ascii="Arial" w:hAnsi="Arial" w:cs="Arial"/>
-                <w:b/>
-                <w:bCs/>
-              </w:rPr>
-              <w:t>TELAS</w:t>
+              <w:t>DIAGRAMA</w:t>
+            </w:r>
+            <w:proofErr w:type="gramEnd"/>
+            <w:r>
+              <w:rPr>
+                <w:rFonts w:ascii="Arial" w:hAnsi="Arial" w:cs="Arial"/>
+                <w:b/>
+                <w:bCs/>
+              </w:rPr>
+              <w:t xml:space="preserve"> DE SEQUÊNCIA</w:t>
             </w:r>
           </w:p>
         </w:tc>
@@ -1236,212 +1521,6 @@
               </w:rPr>
               <w:drawing>
                 <wp:inline distT="0" distB="0" distL="0" distR="0">
-                  <wp:extent cx="5760085" cy="4015105"/>
-                  <wp:effectExtent l="19050" t="0" r="0" b="0"/>
-                  <wp:docPr id="3" name="Imagem 2" descr="UC-06 Protótipo.png"/>
-                  <wp:cNvGraphicFramePr>
-                    <a:graphicFrameLocks xmlns:a="http://schemas.openxmlformats.org/drawingml/2006/main" noChangeAspect="1"/>
-                  </wp:cNvGraphicFramePr>
-                  <a:graphic xmlns:a="http://schemas.openxmlformats.org/drawingml/2006/main">
-                    <a:graphicData uri="http://schemas.openxmlformats.org/drawingml/2006/picture">
-                      <pic:pic xmlns:pic="http://schemas.openxmlformats.org/drawingml/2006/picture">
-                        <pic:nvPicPr>
-                          <pic:cNvPr id="0" name="UC-06 Protótipo.png"/>
-                          <pic:cNvPicPr/>
-                        </pic:nvPicPr>
-                        <pic:blipFill>
-                          <a:blip r:embed="rId7"/>
-                          <a:stretch>
-                            <a:fillRect/>
-                          </a:stretch>
-                        </pic:blipFill>
-                        <pic:spPr>
-                          <a:xfrm>
-                            <a:off x="0" y="0"/>
-                            <a:ext cx="5760085" cy="4015105"/>
-                          </a:xfrm>
-                          <a:prstGeom prst="rect">
-                            <a:avLst/>
-                          </a:prstGeom>
-                        </pic:spPr>
-                      </pic:pic>
-                    </a:graphicData>
-                  </a:graphic>
-                </wp:inline>
-              </w:drawing>
-            </w:r>
-          </w:p>
-          <w:p>
-            <w:pPr>
-              <w:pStyle w:val="Cabealho"/>
-              <w:tabs>
-                <w:tab w:val="clear" w:pos="4252"/>
-                <w:tab w:val="clear" w:pos="8504"/>
-                <w:tab w:val="left" w:pos="395"/>
-              </w:tabs>
-              <w:jc w:val="both"/>
-              <w:rPr>
-                <w:rFonts w:ascii="Arial" w:hAnsi="Arial" w:cs="Arial"/>
-                <w:b/>
-                <w:bCs/>
-                <w:color w:val="808080" w:themeColor="background1" w:themeShade="80"/>
-              </w:rPr>
-            </w:pPr>
-          </w:p>
-        </w:tc>
-      </w:tr>
-    </w:tbl>
-    <w:p>
-      <w:pPr>
-        <w:pStyle w:val="Cabealho"/>
-        <w:rPr>
-          <w:rFonts w:ascii="Tahoma" w:hAnsi="Tahoma" w:cs="Tahoma"/>
-          <w:sz w:val="20"/>
-          <w:szCs w:val="20"/>
-        </w:rPr>
-      </w:pPr>
-    </w:p>
-    <w:p>
-      <w:pPr>
-        <w:rPr>
-          <w:rFonts w:ascii="Tahoma" w:hAnsi="Tahoma" w:cs="Tahoma"/>
-          <w:sz w:val="20"/>
-          <w:szCs w:val="20"/>
-        </w:rPr>
-      </w:pPr>
-      <w:r>
-        <w:rPr>
-          <w:rFonts w:ascii="Tahoma" w:hAnsi="Tahoma" w:cs="Tahoma"/>
-          <w:sz w:val="20"/>
-          <w:szCs w:val="20"/>
-        </w:rPr>
-        <w:br w:type="page"/>
-      </w:r>
-    </w:p>
-    <w:tbl>
-      <w:tblPr>
-        <w:tblW w:w="0" w:type="auto"/>
-        <w:tblInd w:w="-72" w:type="dxa"/>
-        <w:tblBorders>
-          <w:top w:val="single" w:sz="4" w:space="0" w:color="auto"/>
-          <w:left w:val="single" w:sz="4" w:space="0" w:color="auto"/>
-          <w:bottom w:val="single" w:sz="4" w:space="0" w:color="auto"/>
-          <w:right w:val="single" w:sz="4" w:space="0" w:color="auto"/>
-          <w:insideH w:val="single" w:sz="4" w:space="0" w:color="auto"/>
-          <w:insideV w:val="single" w:sz="4" w:space="0" w:color="auto"/>
-        </w:tblBorders>
-        <w:tblCellMar>
-          <w:left w:w="70" w:type="dxa"/>
-          <w:right w:w="70" w:type="dxa"/>
-        </w:tblCellMar>
-        <w:tblLook w:val="0000"/>
-      </w:tblPr>
-      <w:tblGrid>
-        <w:gridCol w:w="9283"/>
-      </w:tblGrid>
-      <w:tr>
-        <w:tc>
-          <w:tcPr>
-            <w:tcW w:w="9283" w:type="dxa"/>
-            <w:tcBorders>
-              <w:top w:val="single" w:sz="4" w:space="0" w:color="auto"/>
-              <w:left w:val="single" w:sz="4" w:space="0" w:color="auto"/>
-              <w:bottom w:val="single" w:sz="4" w:space="0" w:color="auto"/>
-              <w:right w:val="single" w:sz="4" w:space="0" w:color="auto"/>
-            </w:tcBorders>
-            <w:shd w:val="clear" w:color="auto" w:fill="BFBFBF" w:themeFill="background1" w:themeFillShade="BF"/>
-          </w:tcPr>
-          <w:p>
-            <w:pPr>
-              <w:pStyle w:val="Cabealho"/>
-              <w:rPr>
-                <w:rFonts w:ascii="Arial" w:hAnsi="Arial" w:cs="Arial"/>
-                <w:b/>
-                <w:bCs/>
-              </w:rPr>
-            </w:pPr>
-            <w:r>
-              <w:rPr>
-                <w:rFonts w:ascii="Arial" w:hAnsi="Arial" w:cs="Arial"/>
-                <w:b/>
-                <w:bCs/>
-              </w:rPr>
-              <w:lastRenderedPageBreak/>
-              <w:t xml:space="preserve">9 </w:t>
-            </w:r>
-            <w:r>
-              <w:rPr>
-                <w:rFonts w:ascii="Arial" w:hAnsi="Arial" w:cs="Arial"/>
-                <w:b/>
-                <w:bCs/>
-              </w:rPr>
-              <w:t xml:space="preserve">– </w:t>
-            </w:r>
-            <w:r>
-              <w:rPr>
-                <w:rFonts w:ascii="Arial" w:hAnsi="Arial" w:cs="Arial"/>
-                <w:b/>
-                <w:bCs/>
-              </w:rPr>
-              <w:t>DIAGRAMA DE SEQUÊNCIA</w:t>
-            </w:r>
-          </w:p>
-        </w:tc>
-      </w:tr>
-      <w:tr>
-        <w:tc>
-          <w:tcPr>
-            <w:tcW w:w="9283" w:type="dxa"/>
-            <w:tcBorders>
-              <w:top w:val="single" w:sz="4" w:space="0" w:color="auto"/>
-              <w:left w:val="single" w:sz="4" w:space="0" w:color="auto"/>
-              <w:bottom w:val="single" w:sz="4" w:space="0" w:color="auto"/>
-              <w:right w:val="single" w:sz="4" w:space="0" w:color="auto"/>
-            </w:tcBorders>
-          </w:tcPr>
-          <w:p>
-            <w:pPr>
-              <w:pStyle w:val="Cabealho"/>
-              <w:tabs>
-                <w:tab w:val="clear" w:pos="4252"/>
-                <w:tab w:val="clear" w:pos="8504"/>
-                <w:tab w:val="left" w:pos="395"/>
-              </w:tabs>
-              <w:rPr>
-                <w:rFonts w:ascii="Arial" w:hAnsi="Arial" w:cs="Arial"/>
-                <w:b/>
-                <w:bCs/>
-                <w:color w:val="808080" w:themeColor="background1" w:themeShade="80"/>
-              </w:rPr>
-            </w:pPr>
-          </w:p>
-          <w:p>
-            <w:pPr>
-              <w:pStyle w:val="Cabealho"/>
-              <w:tabs>
-                <w:tab w:val="clear" w:pos="4252"/>
-                <w:tab w:val="clear" w:pos="8504"/>
-                <w:tab w:val="left" w:pos="395"/>
-              </w:tabs>
-              <w:jc w:val="both"/>
-              <w:rPr>
-                <w:rFonts w:ascii="Arial" w:hAnsi="Arial" w:cs="Arial"/>
-                <w:b/>
-                <w:bCs/>
-                <w:color w:val="808080" w:themeColor="background1" w:themeShade="80"/>
-              </w:rPr>
-            </w:pPr>
-            <w:r>
-              <w:rPr>
-                <w:rFonts w:ascii="Arial" w:hAnsi="Arial" w:cs="Arial"/>
-                <w:b/>
-                <w:bCs/>
-                <w:noProof/>
-                <w:color w:val="808080" w:themeColor="background1" w:themeShade="80"/>
-                <w:lang w:eastAsia="pt-BR"/>
-              </w:rPr>
-              <w:drawing>
-                <wp:inline distT="0" distB="0" distL="0" distR="0">
                   <wp:extent cx="5760085" cy="2511425"/>
                   <wp:effectExtent l="19050" t="0" r="0" b="0"/>
                   <wp:docPr id="1" name="Imagem 0" descr="UC-06 Diagrama.png"/>
@@ -1456,7 +1535,7 @@
                           <pic:cNvPicPr/>
                         </pic:nvPicPr>
                         <pic:blipFill>
-                          <a:blip r:embed="rId8"/>
+                          <a:blip r:embed="rId9"/>
                           <a:stretch>
                             <a:fillRect/>
                           </a:stretch>
@@ -1492,8 +1571,8 @@
     </w:p>
     <w:p/>
     <w:sectPr>
-      <w:headerReference w:type="default" r:id="rId9"/>
-      <w:footerReference w:type="default" r:id="rId10"/>
+      <w:headerReference w:type="default" r:id="rId10"/>
+      <w:footerReference w:type="default" r:id="rId11"/>
       <w:pgSz w:w="11906" w:h="16838"/>
       <w:pgMar w:top="1134" w:right="1134" w:bottom="1134" w:left="1701" w:header="709" w:footer="709" w:gutter="0"/>
       <w:cols w:space="708"/>
@@ -1504,8 +1583,8 @@
 </file>
 
 <file path=word/endnotes.xml><?xml version="1.0" encoding="utf-8"?>
-<w:endnotes xmlns:ve="http://schemas.openxmlformats.org/markup-compatibility/2006" xmlns:o="urn:schemas-microsoft-com:office:office" xmlns:r="http://schemas.openxmlformats.org/officeDocument/2006/relationships" xmlns:m="http://schemas.openxmlformats.org/officeDocument/2006/math" xmlns:v="urn:schemas-microsoft-com:vml" xmlns:wp="http://schemas.openxmlformats.org/drawingml/2006/wordprocessingDrawing" xmlns:w10="urn:schemas-microsoft-com:office:word" xmlns:w="http://schemas.openxmlformats.org/wordprocessingml/2006/main" xmlns:wne="http://schemas.microsoft.com/office/word/2006/wordml">
-  <w:endnote w:type="separator" w:id="0">
+<w:endnotes xmlns:wpc="http://schemas.microsoft.com/office/word/2010/wordprocessingCanvas" xmlns:mc="http://schemas.openxmlformats.org/markup-compatibility/2006" xmlns:o="urn:schemas-microsoft-com:office:office" xmlns:r="http://schemas.openxmlformats.org/officeDocument/2006/relationships" xmlns:m="http://schemas.openxmlformats.org/officeDocument/2006/math" xmlns:v="urn:schemas-microsoft-com:vml" xmlns:wp14="http://schemas.microsoft.com/office/word/2010/wordprocessingDrawing" xmlns:wp="http://schemas.openxmlformats.org/drawingml/2006/wordprocessingDrawing" xmlns:w10="urn:schemas-microsoft-com:office:word" xmlns:w="http://schemas.openxmlformats.org/wordprocessingml/2006/main" xmlns:w14="http://schemas.microsoft.com/office/word/2010/wordml" xmlns:wpg="http://schemas.microsoft.com/office/word/2010/wordprocessingGroup" xmlns:wpi="http://schemas.microsoft.com/office/word/2010/wordprocessingInk" xmlns:wne="http://schemas.microsoft.com/office/word/2006/wordml" xmlns:wps="http://schemas.microsoft.com/office/word/2010/wordprocessingShape" mc:Ignorable="w14 wp14">
+  <w:endnote w:type="separator" w:id="-1">
     <w:p>
       <w:pPr>
         <w:spacing w:after="0" w:line="240" w:lineRule="auto"/>
@@ -1515,7 +1594,7 @@
       </w:r>
     </w:p>
   </w:endnote>
-  <w:endnote w:type="continuationSeparator" w:id="1">
+  <w:endnote w:type="continuationSeparator" w:id="0">
     <w:p>
       <w:pPr>
         <w:spacing w:after="0" w:line="240" w:lineRule="auto"/>
@@ -1529,7 +1608,7 @@
 </file>
 
 <file path=word/footer1.xml><?xml version="1.0" encoding="utf-8"?>
-<w:ftr xmlns:ve="http://schemas.openxmlformats.org/markup-compatibility/2006" xmlns:o="urn:schemas-microsoft-com:office:office" xmlns:r="http://schemas.openxmlformats.org/officeDocument/2006/relationships" xmlns:m="http://schemas.openxmlformats.org/officeDocument/2006/math" xmlns:v="urn:schemas-microsoft-com:vml" xmlns:wp="http://schemas.openxmlformats.org/drawingml/2006/wordprocessingDrawing" xmlns:w10="urn:schemas-microsoft-com:office:word" xmlns:w="http://schemas.openxmlformats.org/wordprocessingml/2006/main" xmlns:wne="http://schemas.microsoft.com/office/word/2006/wordml">
+<w:ftr xmlns:wpc="http://schemas.microsoft.com/office/word/2010/wordprocessingCanvas" xmlns:mc="http://schemas.openxmlformats.org/markup-compatibility/2006" xmlns:o="urn:schemas-microsoft-com:office:office" xmlns:r="http://schemas.openxmlformats.org/officeDocument/2006/relationships" xmlns:m="http://schemas.openxmlformats.org/officeDocument/2006/math" xmlns:v="urn:schemas-microsoft-com:vml" xmlns:wp14="http://schemas.microsoft.com/office/word/2010/wordprocessingDrawing" xmlns:wp="http://schemas.openxmlformats.org/drawingml/2006/wordprocessingDrawing" xmlns:w10="urn:schemas-microsoft-com:office:word" xmlns:w="http://schemas.openxmlformats.org/wordprocessingml/2006/main" xmlns:w14="http://schemas.microsoft.com/office/word/2010/wordml" xmlns:wpg="http://schemas.microsoft.com/office/word/2010/wordprocessingGroup" xmlns:wpi="http://schemas.microsoft.com/office/word/2010/wordprocessingInk" xmlns:wne="http://schemas.microsoft.com/office/word/2006/wordml" xmlns:wps="http://schemas.microsoft.com/office/word/2010/wordprocessingShape" mc:Ignorable="w14 wp14">
   <w:p>
     <w:pPr>
       <w:pStyle w:val="Rodap"/>
@@ -1562,8 +1641,8 @@
 </file>
 
 <file path=word/footnotes.xml><?xml version="1.0" encoding="utf-8"?>
-<w:footnotes xmlns:ve="http://schemas.openxmlformats.org/markup-compatibility/2006" xmlns:o="urn:schemas-microsoft-com:office:office" xmlns:r="http://schemas.openxmlformats.org/officeDocument/2006/relationships" xmlns:m="http://schemas.openxmlformats.org/officeDocument/2006/math" xmlns:v="urn:schemas-microsoft-com:vml" xmlns:wp="http://schemas.openxmlformats.org/drawingml/2006/wordprocessingDrawing" xmlns:w10="urn:schemas-microsoft-com:office:word" xmlns:w="http://schemas.openxmlformats.org/wordprocessingml/2006/main" xmlns:wne="http://schemas.microsoft.com/office/word/2006/wordml">
-  <w:footnote w:type="separator" w:id="0">
+<w:footnotes xmlns:wpc="http://schemas.microsoft.com/office/word/2010/wordprocessingCanvas" xmlns:mc="http://schemas.openxmlformats.org/markup-compatibility/2006" xmlns:o="urn:schemas-microsoft-com:office:office" xmlns:r="http://schemas.openxmlformats.org/officeDocument/2006/relationships" xmlns:m="http://schemas.openxmlformats.org/officeDocument/2006/math" xmlns:v="urn:schemas-microsoft-com:vml" xmlns:wp14="http://schemas.microsoft.com/office/word/2010/wordprocessingDrawing" xmlns:wp="http://schemas.openxmlformats.org/drawingml/2006/wordprocessingDrawing" xmlns:w10="urn:schemas-microsoft-com:office:word" xmlns:w="http://schemas.openxmlformats.org/wordprocessingml/2006/main" xmlns:w14="http://schemas.microsoft.com/office/word/2010/wordml" xmlns:wpg="http://schemas.microsoft.com/office/word/2010/wordprocessingGroup" xmlns:wpi="http://schemas.microsoft.com/office/word/2010/wordprocessingInk" xmlns:wne="http://schemas.microsoft.com/office/word/2006/wordml" xmlns:wps="http://schemas.microsoft.com/office/word/2010/wordprocessingShape" mc:Ignorable="w14 wp14">
+  <w:footnote w:type="separator" w:id="-1">
     <w:p>
       <w:pPr>
         <w:spacing w:after="0" w:line="240" w:lineRule="auto"/>
@@ -1573,7 +1652,7 @@
       </w:r>
     </w:p>
   </w:footnote>
-  <w:footnote w:type="continuationSeparator" w:id="1">
+  <w:footnote w:type="continuationSeparator" w:id="0">
     <w:p>
       <w:pPr>
         <w:spacing w:after="0" w:line="240" w:lineRule="auto"/>
@@ -1587,13 +1666,13 @@
 </file>
 
 <file path=word/header1.xml><?xml version="1.0" encoding="utf-8"?>
-<w:hdr xmlns:ve="http://schemas.openxmlformats.org/markup-compatibility/2006" xmlns:o="urn:schemas-microsoft-com:office:office" xmlns:r="http://schemas.openxmlformats.org/officeDocument/2006/relationships" xmlns:m="http://schemas.openxmlformats.org/officeDocument/2006/math" xmlns:v="urn:schemas-microsoft-com:vml" xmlns:wp="http://schemas.openxmlformats.org/drawingml/2006/wordprocessingDrawing" xmlns:w10="urn:schemas-microsoft-com:office:word" xmlns:w="http://schemas.openxmlformats.org/wordprocessingml/2006/main" xmlns:wne="http://schemas.microsoft.com/office/word/2006/wordml">
+<w:hdr xmlns:wpc="http://schemas.microsoft.com/office/word/2010/wordprocessingCanvas" xmlns:mc="http://schemas.openxmlformats.org/markup-compatibility/2006" xmlns:o="urn:schemas-microsoft-com:office:office" xmlns:r="http://schemas.openxmlformats.org/officeDocument/2006/relationships" xmlns:m="http://schemas.openxmlformats.org/officeDocument/2006/math" xmlns:v="urn:schemas-microsoft-com:vml" xmlns:wp14="http://schemas.microsoft.com/office/word/2010/wordprocessingDrawing" xmlns:wp="http://schemas.openxmlformats.org/drawingml/2006/wordprocessingDrawing" xmlns:w10="urn:schemas-microsoft-com:office:word" xmlns:w="http://schemas.openxmlformats.org/wordprocessingml/2006/main" xmlns:w14="http://schemas.microsoft.com/office/word/2010/wordml" xmlns:wpg="http://schemas.microsoft.com/office/word/2010/wordprocessingGroup" xmlns:wpi="http://schemas.microsoft.com/office/word/2010/wordprocessingInk" xmlns:wne="http://schemas.microsoft.com/office/word/2006/wordml" xmlns:wps="http://schemas.microsoft.com/office/word/2010/wordprocessingShape" mc:Ignorable="w14 wp14">
   <w:tbl>
     <w:tblPr>
       <w:tblStyle w:val="Tabelacomgrade"/>
       <w:tblW w:w="9211" w:type="dxa"/>
       <w:shd w:val="clear" w:color="auto" w:fill="FFFFFF" w:themeFill="background1"/>
-      <w:tblLook w:val="04A0"/>
+      <w:tblLook w:val="04A0" w:firstRow="1" w:lastRow="0" w:firstColumn="1" w:lastColumn="0" w:noHBand="0" w:noVBand="1"/>
     </w:tblPr>
     <w:tblGrid>
       <w:gridCol w:w="1101"/>
@@ -1615,6 +1694,7 @@
               <w:b/>
             </w:rPr>
           </w:pPr>
+          <w:proofErr w:type="gramStart"/>
           <w:r>
             <w:rPr>
               <w:b/>
@@ -1631,7 +1711,14 @@
             <w:rPr>
               <w:b/>
             </w:rPr>
-            <w:t>DESCRIÇÃO CASO DE USO + PROTÓTIPO TELAS + DIAGRAMASEQUÊNCIA</w:t>
+            <w:t>DESCRIÇÃO</w:t>
+          </w:r>
+          <w:proofErr w:type="gramEnd"/>
+          <w:r>
+            <w:rPr>
+              <w:b/>
+            </w:rPr>
+            <w:t xml:space="preserve"> CASO DE USO + PROTÓTIPO TELAS + DIAGRAMASEQUÊNCIA</w:t>
           </w:r>
         </w:p>
       </w:tc>
@@ -1725,7 +1812,7 @@
 </file>
 
 <file path=word/numbering.xml><?xml version="1.0" encoding="utf-8"?>
-<w:numbering xmlns:ve="http://schemas.openxmlformats.org/markup-compatibility/2006" xmlns:o="urn:schemas-microsoft-com:office:office" xmlns:r="http://schemas.openxmlformats.org/officeDocument/2006/relationships" xmlns:m="http://schemas.openxmlformats.org/officeDocument/2006/math" xmlns:v="urn:schemas-microsoft-com:vml" xmlns:wp="http://schemas.openxmlformats.org/drawingml/2006/wordprocessingDrawing" xmlns:w10="urn:schemas-microsoft-com:office:word" xmlns:w="http://schemas.openxmlformats.org/wordprocessingml/2006/main" xmlns:wne="http://schemas.microsoft.com/office/word/2006/wordml">
+<w:numbering xmlns:wpc="http://schemas.microsoft.com/office/word/2010/wordprocessingCanvas" xmlns:mc="http://schemas.openxmlformats.org/markup-compatibility/2006" xmlns:o="urn:schemas-microsoft-com:office:office" xmlns:r="http://schemas.openxmlformats.org/officeDocument/2006/relationships" xmlns:m="http://schemas.openxmlformats.org/officeDocument/2006/math" xmlns:v="urn:schemas-microsoft-com:vml" xmlns:wp14="http://schemas.microsoft.com/office/word/2010/wordprocessingDrawing" xmlns:wp="http://schemas.openxmlformats.org/drawingml/2006/wordprocessingDrawing" xmlns:w10="urn:schemas-microsoft-com:office:word" xmlns:w="http://schemas.openxmlformats.org/wordprocessingml/2006/main" xmlns:w14="http://schemas.microsoft.com/office/word/2010/wordml" xmlns:wpg="http://schemas.microsoft.com/office/word/2010/wordprocessingGroup" xmlns:wpi="http://schemas.microsoft.com/office/word/2010/wordprocessingInk" xmlns:wne="http://schemas.microsoft.com/office/word/2006/wordml" xmlns:wps="http://schemas.microsoft.com/office/word/2010/wordprocessingShape" mc:Ignorable="w14 wp14">
   <w:abstractNum w:abstractNumId="0">
     <w:nsid w:val="002079BC"/>
     <w:multiLevelType w:val="hybridMultilevel"/>
@@ -3855,7 +3942,7 @@
 </file>
 
 <file path=word/styles.xml><?xml version="1.0" encoding="utf-8"?>
-<w:styles xmlns:r="http://schemas.openxmlformats.org/officeDocument/2006/relationships" xmlns:w="http://schemas.openxmlformats.org/wordprocessingml/2006/main">
+<w:styles xmlns:mc="http://schemas.openxmlformats.org/markup-compatibility/2006" xmlns:r="http://schemas.openxmlformats.org/officeDocument/2006/relationships" xmlns:w="http://schemas.openxmlformats.org/wordprocessingml/2006/main" xmlns:w14="http://schemas.microsoft.com/office/word/2010/wordml" mc:Ignorable="w14">
   <w:docDefaults>
     <w:rPrDefault>
       <w:rPr>
@@ -4028,7 +4115,6 @@
     <w:uiPriority w:val="99"/>
     <w:semiHidden/>
     <w:unhideWhenUsed/>
-    <w:qFormat/>
     <w:tblPr>
       <w:tblInd w:w="0" w:type="dxa"/>
       <w:tblCellMar>

</xml_diff>

<commit_message>
Alteração do diagrama e do protótipo
</commit_message>
<xml_diff>
--- a/4.3 Caso de Uso - UC-06 Alterar permissões de perfil.docx
+++ b/4.3 Caso de Uso - UC-06 Alterar permissões de perfil.docx
@@ -1,6 +1,6 @@
 
 <file path=word/document.xml><?xml version="1.0" encoding="utf-8"?>
-<w:document xmlns:wpc="http://schemas.microsoft.com/office/word/2010/wordprocessingCanvas" xmlns:mc="http://schemas.openxmlformats.org/markup-compatibility/2006" xmlns:o="urn:schemas-microsoft-com:office:office" xmlns:r="http://schemas.openxmlformats.org/officeDocument/2006/relationships" xmlns:m="http://schemas.openxmlformats.org/officeDocument/2006/math" xmlns:v="urn:schemas-microsoft-com:vml" xmlns:wp14="http://schemas.microsoft.com/office/word/2010/wordprocessingDrawing" xmlns:wp="http://schemas.openxmlformats.org/drawingml/2006/wordprocessingDrawing" xmlns:w10="urn:schemas-microsoft-com:office:word" xmlns:w="http://schemas.openxmlformats.org/wordprocessingml/2006/main" xmlns:w14="http://schemas.microsoft.com/office/word/2010/wordml" xmlns:wpg="http://schemas.microsoft.com/office/word/2010/wordprocessingGroup" xmlns:wpi="http://schemas.microsoft.com/office/word/2010/wordprocessingInk" xmlns:wne="http://schemas.microsoft.com/office/word/2006/wordml" xmlns:wps="http://schemas.microsoft.com/office/word/2010/wordprocessingShape" mc:Ignorable="w14 wp14">
+<w:document xmlns:ve="http://schemas.openxmlformats.org/markup-compatibility/2006" xmlns:o="urn:schemas-microsoft-com:office:office" xmlns:r="http://schemas.openxmlformats.org/officeDocument/2006/relationships" xmlns:m="http://schemas.openxmlformats.org/officeDocument/2006/math" xmlns:v="urn:schemas-microsoft-com:vml" xmlns:wp="http://schemas.openxmlformats.org/drawingml/2006/wordprocessingDrawing" xmlns:w10="urn:schemas-microsoft-com:office:word" xmlns:w="http://schemas.openxmlformats.org/wordprocessingml/2006/main" xmlns:wne="http://schemas.microsoft.com/office/word/2006/wordml">
   <w:body>
     <w:tbl>
       <w:tblPr>
@@ -19,7 +19,7 @@
           <w:left w:w="70" w:type="dxa"/>
           <w:right w:w="70" w:type="dxa"/>
         </w:tblCellMar>
-        <w:tblLook w:val="0000" w:firstRow="0" w:lastRow="0" w:firstColumn="0" w:lastColumn="0" w:noHBand="0" w:noVBand="0"/>
+        <w:tblLook w:val="0000"/>
       </w:tblPr>
       <w:tblGrid>
         <w:gridCol w:w="851"/>
@@ -186,27 +186,7 @@
                 <w:bCs/>
                 <w:color w:val="000000" w:themeColor="text1"/>
               </w:rPr>
-              <w:t xml:space="preserve">2 </w:t>
-            </w:r>
-            <w:proofErr w:type="gramStart"/>
-            <w:r>
-              <w:rPr>
-                <w:rFonts w:ascii="Arial" w:hAnsi="Arial" w:cs="Arial"/>
-                <w:b/>
-                <w:bCs/>
-                <w:color w:val="000000" w:themeColor="text1"/>
-              </w:rPr>
-              <w:t>–ATOR</w:t>
-            </w:r>
-            <w:proofErr w:type="gramEnd"/>
-            <w:r>
-              <w:rPr>
-                <w:rFonts w:ascii="Arial" w:hAnsi="Arial" w:cs="Arial"/>
-                <w:b/>
-                <w:bCs/>
-                <w:color w:val="000000" w:themeColor="text1"/>
-              </w:rPr>
-              <w:t>(ES)</w:t>
+              <w:t>2 –ATOR(ES)</w:t>
             </w:r>
           </w:p>
         </w:tc>
@@ -298,23 +278,7 @@
                 <w:b/>
                 <w:bCs/>
               </w:rPr>
-              <w:t>3 – PRÉ-CONDIÇÃO</w:t>
-            </w:r>
-            <w:r>
-              <w:rPr>
-                <w:rFonts w:ascii="Arial" w:hAnsi="Arial" w:cs="Arial"/>
-                <w:b/>
-                <w:bCs/>
-              </w:rPr>
-              <w:t xml:space="preserve"> </w:t>
-            </w:r>
-            <w:r>
-              <w:rPr>
-                <w:rFonts w:ascii="Arial" w:hAnsi="Arial" w:cs="Arial"/>
-                <w:b/>
-                <w:bCs/>
-              </w:rPr>
-              <w:t>(OES)</w:t>
+              <w:t>3 – PRÉ-CONDIÇÃO(OES)</w:t>
             </w:r>
           </w:p>
         </w:tc>
@@ -395,31 +359,13 @@
                 <w:bCs/>
               </w:rPr>
             </w:pPr>
-            <w:proofErr w:type="gramStart"/>
-            <w:r>
-              <w:rPr>
-                <w:rFonts w:ascii="Arial" w:hAnsi="Arial" w:cs="Arial"/>
-                <w:b/>
-                <w:bCs/>
-              </w:rPr>
-              <w:t>4 – CENÁRIO</w:t>
-            </w:r>
-            <w:proofErr w:type="gramEnd"/>
-            <w:r>
-              <w:rPr>
-                <w:rFonts w:ascii="Arial" w:hAnsi="Arial" w:cs="Arial"/>
-                <w:b/>
-                <w:bCs/>
-              </w:rPr>
-              <w:t xml:space="preserve"> </w:t>
-            </w:r>
-            <w:r>
-              <w:rPr>
-                <w:rFonts w:ascii="Arial" w:hAnsi="Arial" w:cs="Arial"/>
-                <w:b/>
-                <w:bCs/>
-              </w:rPr>
-              <w:t xml:space="preserve">PRINCIPAL   </w:t>
+            <w:r>
+              <w:rPr>
+                <w:rFonts w:ascii="Arial" w:hAnsi="Arial" w:cs="Arial"/>
+                <w:b/>
+                <w:bCs/>
+              </w:rPr>
+              <w:t xml:space="preserve">4 – CENÁRIOPRINCIPAL   </w:t>
             </w:r>
           </w:p>
         </w:tc>
@@ -770,23 +716,7 @@
                 <w:b/>
                 <w:bCs/>
               </w:rPr>
-              <w:t>5 – CENÁRIOS</w:t>
-            </w:r>
-            <w:r>
-              <w:rPr>
-                <w:rFonts w:ascii="Arial" w:hAnsi="Arial" w:cs="Arial"/>
-                <w:b/>
-                <w:bCs/>
-              </w:rPr>
-              <w:t xml:space="preserve"> </w:t>
-            </w:r>
-            <w:r>
-              <w:rPr>
-                <w:rFonts w:ascii="Arial" w:hAnsi="Arial" w:cs="Arial"/>
-                <w:b/>
-                <w:bCs/>
-              </w:rPr>
-              <w:t>ALTERNATIVOS</w:t>
+              <w:t>5 – CENÁRIOSALTERNATIVOS</w:t>
             </w:r>
           </w:p>
         </w:tc>
@@ -883,23 +813,7 @@
                 <w:b/>
                 <w:bCs/>
               </w:rPr>
-              <w:t>O</w:t>
-            </w:r>
-            <w:r>
-              <w:rPr>
-                <w:rFonts w:ascii="Arial" w:hAnsi="Arial" w:cs="Arial"/>
-                <w:b/>
-                <w:bCs/>
-              </w:rPr>
-              <w:t xml:space="preserve"> </w:t>
-            </w:r>
-            <w:r>
-              <w:rPr>
-                <w:rFonts w:ascii="Arial" w:hAnsi="Arial" w:cs="Arial"/>
-                <w:b/>
-                <w:bCs/>
-              </w:rPr>
-              <w:t>(ÕES)</w:t>
+              <w:t>O(ÕES)</w:t>
             </w:r>
           </w:p>
         </w:tc>
@@ -1000,23 +914,7 @@
                 <w:b/>
                 <w:bCs/>
               </w:rPr>
-              <w:t>7 – REGRAS</w:t>
-            </w:r>
-            <w:r>
-              <w:rPr>
-                <w:rFonts w:ascii="Arial" w:hAnsi="Arial" w:cs="Arial"/>
-                <w:b/>
-                <w:bCs/>
-              </w:rPr>
-              <w:t xml:space="preserve"> </w:t>
-            </w:r>
-            <w:r>
-              <w:rPr>
-                <w:rFonts w:ascii="Arial" w:hAnsi="Arial" w:cs="Arial"/>
-                <w:b/>
-                <w:bCs/>
-              </w:rPr>
-              <w:t>DE NEGÓCIO</w:t>
+              <w:t>7 – REGRASDE NEGÓCIO</w:t>
             </w:r>
           </w:p>
         </w:tc>
@@ -1059,14 +957,6 @@
                 <w:color w:val="000000"/>
               </w:rPr>
               <w:t>Alteração de permissão:</w:t>
-            </w:r>
-            <w:r>
-              <w:rPr>
-                <w:rFonts w:ascii="Arial" w:hAnsi="Arial" w:cs="Arial"/>
-                <w:b/>
-                <w:color w:val="000000"/>
-              </w:rPr>
-              <w:t xml:space="preserve"> </w:t>
             </w:r>
             <w:r>
               <w:rPr>
@@ -1165,7 +1055,7 @@
           <w:left w:w="70" w:type="dxa"/>
           <w:right w:w="70" w:type="dxa"/>
         </w:tblCellMar>
-        <w:tblLook w:val="0000" w:firstRow="0" w:lastRow="0" w:firstColumn="0" w:lastColumn="0" w:noHBand="0" w:noVBand="0"/>
+        <w:tblLook w:val="0000"/>
       </w:tblPr>
       <w:tblGrid>
         <w:gridCol w:w="9283"/>
@@ -1214,39 +1104,7 @@
                 <w:b/>
                 <w:bCs/>
               </w:rPr>
-              <w:t>PROTÓTIPOS</w:t>
-            </w:r>
-            <w:r>
-              <w:rPr>
-                <w:rFonts w:ascii="Arial" w:hAnsi="Arial" w:cs="Arial"/>
-                <w:b/>
-                <w:bCs/>
-              </w:rPr>
-              <w:t xml:space="preserve"> </w:t>
-            </w:r>
-            <w:r>
-              <w:rPr>
-                <w:rFonts w:ascii="Arial" w:hAnsi="Arial" w:cs="Arial"/>
-                <w:b/>
-                <w:bCs/>
-              </w:rPr>
-              <w:t>DE</w:t>
-            </w:r>
-            <w:r>
-              <w:rPr>
-                <w:rFonts w:ascii="Arial" w:hAnsi="Arial" w:cs="Arial"/>
-                <w:b/>
-                <w:bCs/>
-              </w:rPr>
-              <w:t xml:space="preserve"> </w:t>
-            </w:r>
-            <w:r>
-              <w:rPr>
-                <w:rFonts w:ascii="Arial" w:hAnsi="Arial" w:cs="Arial"/>
-                <w:b/>
-                <w:bCs/>
-              </w:rPr>
-              <w:t>TELAS</w:t>
+              <w:t>PROTÓTIPOSDETELAS</w:t>
             </w:r>
           </w:p>
         </w:tc>
@@ -1305,9 +1163,9 @@
               </w:rPr>
               <w:drawing>
                 <wp:inline distT="0" distB="0" distL="0" distR="0">
-                  <wp:extent cx="5760085" cy="4015105"/>
+                  <wp:extent cx="5760085" cy="3904615"/>
                   <wp:effectExtent l="19050" t="0" r="0" b="0"/>
-                  <wp:docPr id="3" name="Imagem 2" descr="UC-06 Protótipo.png"/>
+                  <wp:docPr id="4" name="Imagem 3" descr="UC-06 Protótipo.png"/>
                   <wp:cNvGraphicFramePr>
                     <a:graphicFrameLocks xmlns:a="http://schemas.openxmlformats.org/drawingml/2006/main" noChangeAspect="1"/>
                   </wp:cNvGraphicFramePr>
@@ -1319,7 +1177,7 @@
                           <pic:cNvPicPr/>
                         </pic:nvPicPr>
                         <pic:blipFill>
-                          <a:blip r:embed="rId8"/>
+                          <a:blip r:embed="rId7"/>
                           <a:stretch>
                             <a:fillRect/>
                           </a:stretch>
@@ -1327,7 +1185,7 @@
                         <pic:spPr>
                           <a:xfrm>
                             <a:off x="0" y="0"/>
-                            <a:ext cx="5760085" cy="4015105"/>
+                            <a:ext cx="5760085" cy="3904615"/>
                           </a:xfrm>
                           <a:prstGeom prst="rect">
                             <a:avLst/>
@@ -1403,7 +1261,7 @@
           <w:left w:w="70" w:type="dxa"/>
           <w:right w:w="70" w:type="dxa"/>
         </w:tblCellMar>
-        <w:tblLook w:val="0000" w:firstRow="0" w:lastRow="0" w:firstColumn="0" w:lastColumn="0" w:noHBand="0" w:noVBand="0"/>
+        <w:tblLook w:val="0000"/>
       </w:tblPr>
       <w:tblGrid>
         <w:gridCol w:w="9283"/>
@@ -1429,7 +1287,6 @@
                 <w:bCs/>
               </w:rPr>
             </w:pPr>
-            <w:proofErr w:type="gramStart"/>
             <w:r>
               <w:rPr>
                 <w:rFonts w:ascii="Arial" w:hAnsi="Arial" w:cs="Arial"/>
@@ -1453,16 +1310,7 @@
                 <w:b/>
                 <w:bCs/>
               </w:rPr>
-              <w:t>DIAGRAMA</w:t>
-            </w:r>
-            <w:proofErr w:type="gramEnd"/>
-            <w:r>
-              <w:rPr>
-                <w:rFonts w:ascii="Arial" w:hAnsi="Arial" w:cs="Arial"/>
-                <w:b/>
-                <w:bCs/>
-              </w:rPr>
-              <w:t xml:space="preserve"> DE SEQUÊNCIA</w:t>
+              <w:t>DIAGRAMA DE SEQUÊNCIA</w:t>
             </w:r>
           </w:p>
         </w:tc>
@@ -1521,9 +1369,9 @@
               </w:rPr>
               <w:drawing>
                 <wp:inline distT="0" distB="0" distL="0" distR="0">
-                  <wp:extent cx="5760085" cy="2511425"/>
+                  <wp:extent cx="5760085" cy="2729865"/>
                   <wp:effectExtent l="19050" t="0" r="0" b="0"/>
-                  <wp:docPr id="1" name="Imagem 0" descr="UC-06 Diagrama.png"/>
+                  <wp:docPr id="2" name="Imagem 1" descr="UC-06 Diagrama.png"/>
                   <wp:cNvGraphicFramePr>
                     <a:graphicFrameLocks xmlns:a="http://schemas.openxmlformats.org/drawingml/2006/main" noChangeAspect="1"/>
                   </wp:cNvGraphicFramePr>
@@ -1535,7 +1383,7 @@
                           <pic:cNvPicPr/>
                         </pic:nvPicPr>
                         <pic:blipFill>
-                          <a:blip r:embed="rId9"/>
+                          <a:blip r:embed="rId8"/>
                           <a:stretch>
                             <a:fillRect/>
                           </a:stretch>
@@ -1543,7 +1391,7 @@
                         <pic:spPr>
                           <a:xfrm>
                             <a:off x="0" y="0"/>
-                            <a:ext cx="5760085" cy="2511425"/>
+                            <a:ext cx="5760085" cy="2729865"/>
                           </a:xfrm>
                           <a:prstGeom prst="rect">
                             <a:avLst/>
@@ -1571,8 +1419,8 @@
     </w:p>
     <w:p/>
     <w:sectPr>
-      <w:headerReference w:type="default" r:id="rId10"/>
-      <w:footerReference w:type="default" r:id="rId11"/>
+      <w:headerReference w:type="default" r:id="rId9"/>
+      <w:footerReference w:type="default" r:id="rId10"/>
       <w:pgSz w:w="11906" w:h="16838"/>
       <w:pgMar w:top="1134" w:right="1134" w:bottom="1134" w:left="1701" w:header="709" w:footer="709" w:gutter="0"/>
       <w:cols w:space="708"/>
@@ -1583,8 +1431,8 @@
 </file>
 
 <file path=word/endnotes.xml><?xml version="1.0" encoding="utf-8"?>
-<w:endnotes xmlns:wpc="http://schemas.microsoft.com/office/word/2010/wordprocessingCanvas" xmlns:mc="http://schemas.openxmlformats.org/markup-compatibility/2006" xmlns:o="urn:schemas-microsoft-com:office:office" xmlns:r="http://schemas.openxmlformats.org/officeDocument/2006/relationships" xmlns:m="http://schemas.openxmlformats.org/officeDocument/2006/math" xmlns:v="urn:schemas-microsoft-com:vml" xmlns:wp14="http://schemas.microsoft.com/office/word/2010/wordprocessingDrawing" xmlns:wp="http://schemas.openxmlformats.org/drawingml/2006/wordprocessingDrawing" xmlns:w10="urn:schemas-microsoft-com:office:word" xmlns:w="http://schemas.openxmlformats.org/wordprocessingml/2006/main" xmlns:w14="http://schemas.microsoft.com/office/word/2010/wordml" xmlns:wpg="http://schemas.microsoft.com/office/word/2010/wordprocessingGroup" xmlns:wpi="http://schemas.microsoft.com/office/word/2010/wordprocessingInk" xmlns:wne="http://schemas.microsoft.com/office/word/2006/wordml" xmlns:wps="http://schemas.microsoft.com/office/word/2010/wordprocessingShape" mc:Ignorable="w14 wp14">
-  <w:endnote w:type="separator" w:id="-1">
+<w:endnotes xmlns:ve="http://schemas.openxmlformats.org/markup-compatibility/2006" xmlns:o="urn:schemas-microsoft-com:office:office" xmlns:r="http://schemas.openxmlformats.org/officeDocument/2006/relationships" xmlns:m="http://schemas.openxmlformats.org/officeDocument/2006/math" xmlns:v="urn:schemas-microsoft-com:vml" xmlns:wp="http://schemas.openxmlformats.org/drawingml/2006/wordprocessingDrawing" xmlns:w10="urn:schemas-microsoft-com:office:word" xmlns:w="http://schemas.openxmlformats.org/wordprocessingml/2006/main" xmlns:wne="http://schemas.microsoft.com/office/word/2006/wordml">
+  <w:endnote w:type="separator" w:id="0">
     <w:p>
       <w:pPr>
         <w:spacing w:after="0" w:line="240" w:lineRule="auto"/>
@@ -1594,7 +1442,7 @@
       </w:r>
     </w:p>
   </w:endnote>
-  <w:endnote w:type="continuationSeparator" w:id="0">
+  <w:endnote w:type="continuationSeparator" w:id="1">
     <w:p>
       <w:pPr>
         <w:spacing w:after="0" w:line="240" w:lineRule="auto"/>
@@ -1608,7 +1456,7 @@
 </file>
 
 <file path=word/footer1.xml><?xml version="1.0" encoding="utf-8"?>
-<w:ftr xmlns:wpc="http://schemas.microsoft.com/office/word/2010/wordprocessingCanvas" xmlns:mc="http://schemas.openxmlformats.org/markup-compatibility/2006" xmlns:o="urn:schemas-microsoft-com:office:office" xmlns:r="http://schemas.openxmlformats.org/officeDocument/2006/relationships" xmlns:m="http://schemas.openxmlformats.org/officeDocument/2006/math" xmlns:v="urn:schemas-microsoft-com:vml" xmlns:wp14="http://schemas.microsoft.com/office/word/2010/wordprocessingDrawing" xmlns:wp="http://schemas.openxmlformats.org/drawingml/2006/wordprocessingDrawing" xmlns:w10="urn:schemas-microsoft-com:office:word" xmlns:w="http://schemas.openxmlformats.org/wordprocessingml/2006/main" xmlns:w14="http://schemas.microsoft.com/office/word/2010/wordml" xmlns:wpg="http://schemas.microsoft.com/office/word/2010/wordprocessingGroup" xmlns:wpi="http://schemas.microsoft.com/office/word/2010/wordprocessingInk" xmlns:wne="http://schemas.microsoft.com/office/word/2006/wordml" xmlns:wps="http://schemas.microsoft.com/office/word/2010/wordprocessingShape" mc:Ignorable="w14 wp14">
+<w:ftr xmlns:ve="http://schemas.openxmlformats.org/markup-compatibility/2006" xmlns:o="urn:schemas-microsoft-com:office:office" xmlns:r="http://schemas.openxmlformats.org/officeDocument/2006/relationships" xmlns:m="http://schemas.openxmlformats.org/officeDocument/2006/math" xmlns:v="urn:schemas-microsoft-com:vml" xmlns:wp="http://schemas.openxmlformats.org/drawingml/2006/wordprocessingDrawing" xmlns:w10="urn:schemas-microsoft-com:office:word" xmlns:w="http://schemas.openxmlformats.org/wordprocessingml/2006/main" xmlns:wne="http://schemas.microsoft.com/office/word/2006/wordml">
   <w:p>
     <w:pPr>
       <w:pStyle w:val="Rodap"/>
@@ -1641,8 +1489,8 @@
 </file>
 
 <file path=word/footnotes.xml><?xml version="1.0" encoding="utf-8"?>
-<w:footnotes xmlns:wpc="http://schemas.microsoft.com/office/word/2010/wordprocessingCanvas" xmlns:mc="http://schemas.openxmlformats.org/markup-compatibility/2006" xmlns:o="urn:schemas-microsoft-com:office:office" xmlns:r="http://schemas.openxmlformats.org/officeDocument/2006/relationships" xmlns:m="http://schemas.openxmlformats.org/officeDocument/2006/math" xmlns:v="urn:schemas-microsoft-com:vml" xmlns:wp14="http://schemas.microsoft.com/office/word/2010/wordprocessingDrawing" xmlns:wp="http://schemas.openxmlformats.org/drawingml/2006/wordprocessingDrawing" xmlns:w10="urn:schemas-microsoft-com:office:word" xmlns:w="http://schemas.openxmlformats.org/wordprocessingml/2006/main" xmlns:w14="http://schemas.microsoft.com/office/word/2010/wordml" xmlns:wpg="http://schemas.microsoft.com/office/word/2010/wordprocessingGroup" xmlns:wpi="http://schemas.microsoft.com/office/word/2010/wordprocessingInk" xmlns:wne="http://schemas.microsoft.com/office/word/2006/wordml" xmlns:wps="http://schemas.microsoft.com/office/word/2010/wordprocessingShape" mc:Ignorable="w14 wp14">
-  <w:footnote w:type="separator" w:id="-1">
+<w:footnotes xmlns:ve="http://schemas.openxmlformats.org/markup-compatibility/2006" xmlns:o="urn:schemas-microsoft-com:office:office" xmlns:r="http://schemas.openxmlformats.org/officeDocument/2006/relationships" xmlns:m="http://schemas.openxmlformats.org/officeDocument/2006/math" xmlns:v="urn:schemas-microsoft-com:vml" xmlns:wp="http://schemas.openxmlformats.org/drawingml/2006/wordprocessingDrawing" xmlns:w10="urn:schemas-microsoft-com:office:word" xmlns:w="http://schemas.openxmlformats.org/wordprocessingml/2006/main" xmlns:wne="http://schemas.microsoft.com/office/word/2006/wordml">
+  <w:footnote w:type="separator" w:id="0">
     <w:p>
       <w:pPr>
         <w:spacing w:after="0" w:line="240" w:lineRule="auto"/>
@@ -1652,7 +1500,7 @@
       </w:r>
     </w:p>
   </w:footnote>
-  <w:footnote w:type="continuationSeparator" w:id="0">
+  <w:footnote w:type="continuationSeparator" w:id="1">
     <w:p>
       <w:pPr>
         <w:spacing w:after="0" w:line="240" w:lineRule="auto"/>
@@ -1666,13 +1514,13 @@
 </file>
 
 <file path=word/header1.xml><?xml version="1.0" encoding="utf-8"?>
-<w:hdr xmlns:wpc="http://schemas.microsoft.com/office/word/2010/wordprocessingCanvas" xmlns:mc="http://schemas.openxmlformats.org/markup-compatibility/2006" xmlns:o="urn:schemas-microsoft-com:office:office" xmlns:r="http://schemas.openxmlformats.org/officeDocument/2006/relationships" xmlns:m="http://schemas.openxmlformats.org/officeDocument/2006/math" xmlns:v="urn:schemas-microsoft-com:vml" xmlns:wp14="http://schemas.microsoft.com/office/word/2010/wordprocessingDrawing" xmlns:wp="http://schemas.openxmlformats.org/drawingml/2006/wordprocessingDrawing" xmlns:w10="urn:schemas-microsoft-com:office:word" xmlns:w="http://schemas.openxmlformats.org/wordprocessingml/2006/main" xmlns:w14="http://schemas.microsoft.com/office/word/2010/wordml" xmlns:wpg="http://schemas.microsoft.com/office/word/2010/wordprocessingGroup" xmlns:wpi="http://schemas.microsoft.com/office/word/2010/wordprocessingInk" xmlns:wne="http://schemas.microsoft.com/office/word/2006/wordml" xmlns:wps="http://schemas.microsoft.com/office/word/2010/wordprocessingShape" mc:Ignorable="w14 wp14">
+<w:hdr xmlns:ve="http://schemas.openxmlformats.org/markup-compatibility/2006" xmlns:o="urn:schemas-microsoft-com:office:office" xmlns:r="http://schemas.openxmlformats.org/officeDocument/2006/relationships" xmlns:m="http://schemas.openxmlformats.org/officeDocument/2006/math" xmlns:v="urn:schemas-microsoft-com:vml" xmlns:wp="http://schemas.openxmlformats.org/drawingml/2006/wordprocessingDrawing" xmlns:w10="urn:schemas-microsoft-com:office:word" xmlns:w="http://schemas.openxmlformats.org/wordprocessingml/2006/main" xmlns:wne="http://schemas.microsoft.com/office/word/2006/wordml">
   <w:tbl>
     <w:tblPr>
       <w:tblStyle w:val="Tabelacomgrade"/>
       <w:tblW w:w="9211" w:type="dxa"/>
       <w:shd w:val="clear" w:color="auto" w:fill="FFFFFF" w:themeFill="background1"/>
-      <w:tblLook w:val="04A0" w:firstRow="1" w:lastRow="0" w:firstColumn="1" w:lastColumn="0" w:noHBand="0" w:noVBand="1"/>
+      <w:tblLook w:val="04A0"/>
     </w:tblPr>
     <w:tblGrid>
       <w:gridCol w:w="1101"/>
@@ -1694,7 +1542,6 @@
               <w:b/>
             </w:rPr>
           </w:pPr>
-          <w:proofErr w:type="gramStart"/>
           <w:r>
             <w:rPr>
               <w:b/>
@@ -1711,14 +1558,7 @@
             <w:rPr>
               <w:b/>
             </w:rPr>
-            <w:t>DESCRIÇÃO</w:t>
-          </w:r>
-          <w:proofErr w:type="gramEnd"/>
-          <w:r>
-            <w:rPr>
-              <w:b/>
-            </w:rPr>
-            <w:t xml:space="preserve"> CASO DE USO + PROTÓTIPO TELAS + DIAGRAMASEQUÊNCIA</w:t>
+            <w:t>DESCRIÇÃO CASO DE USO + PROTÓTIPO TELAS + DIAGRAMASEQUÊNCIA</w:t>
           </w:r>
         </w:p>
       </w:tc>
@@ -1812,7 +1652,7 @@
 </file>
 
 <file path=word/numbering.xml><?xml version="1.0" encoding="utf-8"?>
-<w:numbering xmlns:wpc="http://schemas.microsoft.com/office/word/2010/wordprocessingCanvas" xmlns:mc="http://schemas.openxmlformats.org/markup-compatibility/2006" xmlns:o="urn:schemas-microsoft-com:office:office" xmlns:r="http://schemas.openxmlformats.org/officeDocument/2006/relationships" xmlns:m="http://schemas.openxmlformats.org/officeDocument/2006/math" xmlns:v="urn:schemas-microsoft-com:vml" xmlns:wp14="http://schemas.microsoft.com/office/word/2010/wordprocessingDrawing" xmlns:wp="http://schemas.openxmlformats.org/drawingml/2006/wordprocessingDrawing" xmlns:w10="urn:schemas-microsoft-com:office:word" xmlns:w="http://schemas.openxmlformats.org/wordprocessingml/2006/main" xmlns:w14="http://schemas.microsoft.com/office/word/2010/wordml" xmlns:wpg="http://schemas.microsoft.com/office/word/2010/wordprocessingGroup" xmlns:wpi="http://schemas.microsoft.com/office/word/2010/wordprocessingInk" xmlns:wne="http://schemas.microsoft.com/office/word/2006/wordml" xmlns:wps="http://schemas.microsoft.com/office/word/2010/wordprocessingShape" mc:Ignorable="w14 wp14">
+<w:numbering xmlns:ve="http://schemas.openxmlformats.org/markup-compatibility/2006" xmlns:o="urn:schemas-microsoft-com:office:office" xmlns:r="http://schemas.openxmlformats.org/officeDocument/2006/relationships" xmlns:m="http://schemas.openxmlformats.org/officeDocument/2006/math" xmlns:v="urn:schemas-microsoft-com:vml" xmlns:wp="http://schemas.openxmlformats.org/drawingml/2006/wordprocessingDrawing" xmlns:w10="urn:schemas-microsoft-com:office:word" xmlns:w="http://schemas.openxmlformats.org/wordprocessingml/2006/main" xmlns:wne="http://schemas.microsoft.com/office/word/2006/wordml">
   <w:abstractNum w:abstractNumId="0">
     <w:nsid w:val="002079BC"/>
     <w:multiLevelType w:val="hybridMultilevel"/>
@@ -3942,7 +3782,7 @@
 </file>
 
 <file path=word/styles.xml><?xml version="1.0" encoding="utf-8"?>
-<w:styles xmlns:mc="http://schemas.openxmlformats.org/markup-compatibility/2006" xmlns:r="http://schemas.openxmlformats.org/officeDocument/2006/relationships" xmlns:w="http://schemas.openxmlformats.org/wordprocessingml/2006/main" xmlns:w14="http://schemas.microsoft.com/office/word/2010/wordml" mc:Ignorable="w14">
+<w:styles xmlns:r="http://schemas.openxmlformats.org/officeDocument/2006/relationships" xmlns:w="http://schemas.openxmlformats.org/wordprocessingml/2006/main">
   <w:docDefaults>
     <w:rPrDefault>
       <w:rPr>
@@ -4115,6 +3955,7 @@
     <w:uiPriority w:val="99"/>
     <w:semiHidden/>
     <w:unhideWhenUsed/>
+    <w:qFormat/>
     <w:tblPr>
       <w:tblInd w:w="0" w:type="dxa"/>
       <w:tblCellMar>

</xml_diff>

<commit_message>
Alteraçãodo protótipo do uc e do caso de teste 06
</commit_message>
<xml_diff>
--- a/4.3 Caso de Uso - UC-06 Alterar permissões de perfil.docx
+++ b/4.3 Caso de Uso - UC-06 Alterar permissões de perfil.docx
@@ -944,7 +944,6 @@
                 <w:bCs/>
               </w:rPr>
             </w:pPr>
-            <w:bookmarkStart w:id="0" w:name="_GoBack"/>
             <w:r>
               <w:rPr>
                 <w:rFonts w:ascii="Arial" w:hAnsi="Arial" w:cs="Arial"/>
@@ -967,7 +966,6 @@
               <w:t xml:space="preserve"> do perfil alterada com sucesso.</w:t>
             </w:r>
           </w:p>
-          <w:bookmarkEnd w:id="0"/>
           <w:p>
             <w:pPr>
               <w:pStyle w:val="Cabealho"/>
@@ -1326,9 +1324,9 @@
               </w:rPr>
               <w:drawing>
                 <wp:inline distT="0" distB="0" distL="0" distR="0">
-                  <wp:extent cx="5760085" cy="3904615"/>
-                  <wp:effectExtent l="19050" t="0" r="0" b="0"/>
-                  <wp:docPr id="1" name="Imagem 0" descr="UC-06 Protótipo.png"/>
+                  <wp:extent cx="5760085" cy="4050665"/>
+                  <wp:effectExtent l="0" t="0" r="0" b="0"/>
+                  <wp:docPr id="4" name="Imagem 4"/>
                   <wp:cNvGraphicFramePr>
                     <a:graphicFrameLocks xmlns:a="http://schemas.openxmlformats.org/drawingml/2006/main" noChangeAspect="1"/>
                   </wp:cNvGraphicFramePr>
@@ -1340,7 +1338,13 @@
                           <pic:cNvPicPr/>
                         </pic:nvPicPr>
                         <pic:blipFill>
-                          <a:blip r:embed="rId8"/>
+                          <a:blip r:embed="rId8">
+                            <a:extLst>
+                              <a:ext uri="{28A0092B-C50C-407E-A947-70E740481C1C}">
+                                <a14:useLocalDpi xmlns:a14="http://schemas.microsoft.com/office/drawing/2010/main" val="0"/>
+                              </a:ext>
+                            </a:extLst>
+                          </a:blip>
                           <a:stretch>
                             <a:fillRect/>
                           </a:stretch>
@@ -1348,7 +1352,7 @@
                         <pic:spPr>
                           <a:xfrm>
                             <a:off x="0" y="0"/>
-                            <a:ext cx="5760085" cy="3904615"/>
+                            <a:ext cx="5760085" cy="4050665"/>
                           </a:xfrm>
                           <a:prstGeom prst="rect">
                             <a:avLst/>
@@ -1407,6 +1411,8 @@
         </w:rPr>
         <w:br w:type="page"/>
       </w:r>
+      <w:bookmarkStart w:id="0" w:name="_GoBack"/>
+      <w:bookmarkEnd w:id="0"/>
     </w:p>
     <w:tbl>
       <w:tblPr>

</xml_diff>